<commit_message>
update document @Author : Alex
</commit_message>
<xml_diff>
--- a/01 Requirement/联通沃游戏中心WEB版.docx
+++ b/01 Requirement/联通沃游戏中心WEB版.docx
@@ -3024,7 +3024,7 @@
           <v:shape id="_x0000_s1040" type="#_x0000_t75" style="position:absolute;left:0;text-align:left;margin-left:0;margin-top:0;width:417.25pt;height:296.65pt;z-index:251663360">
             <v:imagedata r:id="rId10" o:title=""/>
           </v:shape>
-          <o:OLEObject Type="Embed" ProgID="Visio.Drawing.11" ShapeID="_x0000_s1040" DrawAspect="Content" ObjectID="_1464680549" r:id="rId11"/>
+          <o:OLEObject Type="Embed" ProgID="Visio.Drawing.11" ShapeID="_x0000_s1040" DrawAspect="Content" ObjectID="_1464700565" r:id="rId11"/>
         </w:pict>
       </w:r>
       <w:r>
@@ -3150,7 +3150,7 @@
           <v:shape id="_x0000_s1047" type="#_x0000_t75" style="position:absolute;left:0;text-align:left;margin-left:0;margin-top:0;width:473pt;height:368.2pt;z-index:251665408">
             <v:imagedata r:id="rId12" o:title=""/>
           </v:shape>
-          <o:OLEObject Type="Embed" ProgID="Visio.Drawing.11" ShapeID="_x0000_s1047" DrawAspect="Content" ObjectID="_1464680550" r:id="rId13"/>
+          <o:OLEObject Type="Embed" ProgID="Visio.Drawing.11" ShapeID="_x0000_s1047" DrawAspect="Content" ObjectID="_1464700566" r:id="rId13"/>
         </w:pict>
       </w:r>
       <w:r>
@@ -6774,7 +6774,7 @@
                     <a:blip r:embed="rId21" cstate="print">
                       <a:extLst>
                         <a:ext uri="{28A0092B-C50C-407E-A947-70E740481C1C}">
-                          <a14:useLocalDpi xmlns:a14="http://schemas.microsoft.com/office/drawing/2010/main" xmlns:wps="http://schemas.microsoft.com/office/word/2010/wordprocessingShape" xmlns:wpi="http://schemas.microsoft.com/office/word/2010/wordprocessingInk" xmlns:wpg="http://schemas.microsoft.com/office/word/2010/wordprocessingGroup" xmlns:w14="http://schemas.microsoft.com/office/word/2010/wordml" xmlns:w="http://schemas.openxmlformats.org/wordprocessingml/2006/main" xmlns:w10="urn:schemas-microsoft-com:office:word" xmlns:wp14="http://schemas.microsoft.com/office/word/2010/wordprocessingDrawing" xmlns:v="urn:schemas-microsoft-com:vml" xmlns:o="urn:schemas-microsoft-com:office:office" xmlns:mc="http://schemas.openxmlformats.org/markup-compatibility/2006" xmlns:wpc="http://schemas.microsoft.com/office/word/2010/wordprocessingCanvas" xmlns="" val="0"/>
+                          <a14:useLocalDpi xmlns="" xmlns:wpc="http://schemas.microsoft.com/office/word/2010/wordprocessingCanvas" xmlns:mc="http://schemas.openxmlformats.org/markup-compatibility/2006" xmlns:o="urn:schemas-microsoft-com:office:office" xmlns:v="urn:schemas-microsoft-com:vml" xmlns:wp14="http://schemas.microsoft.com/office/word/2010/wordprocessingDrawing" xmlns:w10="urn:schemas-microsoft-com:office:word" xmlns:w="http://schemas.openxmlformats.org/wordprocessingml/2006/main" xmlns:w14="http://schemas.microsoft.com/office/word/2010/wordml" xmlns:wpg="http://schemas.microsoft.com/office/word/2010/wordprocessingGroup" xmlns:wpi="http://schemas.microsoft.com/office/word/2010/wordprocessingInk" xmlns:wps="http://schemas.microsoft.com/office/word/2010/wordprocessingShape" xmlns:a14="http://schemas.microsoft.com/office/drawing/2010/main" val="0"/>
                         </a:ext>
                       </a:extLst>
                     </a:blip>
@@ -6938,22 +6938,6 @@
           <w:sz w:val="24"/>
           <w:szCs w:val="24"/>
         </w:rPr>
-        <w:t>和</w:t>
-      </w:r>
-      <w:r>
-        <w:rPr>
-          <w:rFonts w:hint="eastAsia"/>
-          <w:sz w:val="24"/>
-          <w:szCs w:val="24"/>
-        </w:rPr>
-        <w:t>CPID</w:t>
-      </w:r>
-      <w:r>
-        <w:rPr>
-          <w:rFonts w:hint="eastAsia"/>
-          <w:sz w:val="24"/>
-          <w:szCs w:val="24"/>
-        </w:rPr>
         <w:t>。其点击“启用”后，系统生成站点链接和后台管理链接。</w:t>
       </w:r>
     </w:p>
@@ -7068,9 +7052,9 @@
         </w:rPr>
         <w:drawing>
           <wp:inline distT="0" distB="0" distL="0" distR="0">
-            <wp:extent cx="5939790" cy="4656455"/>
+            <wp:extent cx="5939790" cy="4671695"/>
             <wp:effectExtent l="19050" t="0" r="3810" b="0"/>
-            <wp:docPr id="7" name="Picture 5"/>
+            <wp:docPr id="11" name="Picture 6"/>
             <wp:cNvGraphicFramePr>
               <a:graphicFrameLocks xmlns:a="http://schemas.openxmlformats.org/drawingml/2006/main" noChangeAspect="1"/>
             </wp:cNvGraphicFramePr>
@@ -7078,7 +7062,7 @@
               <a:graphicData uri="http://schemas.openxmlformats.org/drawingml/2006/picture">
                 <pic:pic xmlns:pic="http://schemas.openxmlformats.org/drawingml/2006/picture">
                   <pic:nvPicPr>
-                    <pic:cNvPr id="0" name="Picture 5"/>
+                    <pic:cNvPr id="0" name="Picture 6"/>
                     <pic:cNvPicPr>
                       <a:picLocks noChangeAspect="1" noChangeArrowheads="1"/>
                     </pic:cNvPicPr>
@@ -7093,7 +7077,7 @@
                   <pic:spPr bwMode="auto">
                     <a:xfrm>
                       <a:off x="0" y="0"/>
-                      <a:ext cx="5939790" cy="4656455"/>
+                      <a:ext cx="5939790" cy="4671695"/>
                     </a:xfrm>
                     <a:prstGeom prst="rect">
                       <a:avLst/>
@@ -7211,22 +7195,6 @@
           <w:sz w:val="24"/>
           <w:szCs w:val="24"/>
         </w:rPr>
-        <w:t>和</w:t>
-      </w:r>
-      <w:r>
-        <w:rPr>
-          <w:rFonts w:hint="eastAsia"/>
-          <w:sz w:val="24"/>
-          <w:szCs w:val="24"/>
-        </w:rPr>
-        <w:t>CPID</w:t>
-      </w:r>
-      <w:r>
-        <w:rPr>
-          <w:rFonts w:hint="eastAsia"/>
-          <w:sz w:val="24"/>
-          <w:szCs w:val="24"/>
-        </w:rPr>
         <w:t>。</w:t>
       </w:r>
     </w:p>
@@ -7245,9 +7213,9 @@
         </w:rPr>
         <w:drawing>
           <wp:inline distT="0" distB="0" distL="0" distR="0">
-            <wp:extent cx="5939790" cy="4656455"/>
+            <wp:extent cx="5939790" cy="4671695"/>
             <wp:effectExtent l="19050" t="0" r="3810" b="0"/>
-            <wp:docPr id="15" name="Picture 6"/>
+            <wp:docPr id="12" name="Picture 7"/>
             <wp:cNvGraphicFramePr>
               <a:graphicFrameLocks xmlns:a="http://schemas.openxmlformats.org/drawingml/2006/main" noChangeAspect="1"/>
             </wp:cNvGraphicFramePr>
@@ -7255,7 +7223,7 @@
               <a:graphicData uri="http://schemas.openxmlformats.org/drawingml/2006/picture">
                 <pic:pic xmlns:pic="http://schemas.openxmlformats.org/drawingml/2006/picture">
                   <pic:nvPicPr>
-                    <pic:cNvPr id="0" name="Picture 6"/>
+                    <pic:cNvPr id="0" name="Picture 7"/>
                     <pic:cNvPicPr>
                       <a:picLocks noChangeAspect="1" noChangeArrowheads="1"/>
                     </pic:cNvPicPr>
@@ -7270,7 +7238,7 @@
                   <pic:spPr bwMode="auto">
                     <a:xfrm>
                       <a:off x="0" y="0"/>
-                      <a:ext cx="5939790" cy="4656455"/>
+                      <a:ext cx="5939790" cy="4671695"/>
                     </a:xfrm>
                     <a:prstGeom prst="rect">
                       <a:avLst/>
@@ -12059,7 +12027,7 @@
 </file>
 
 <file path=customXml/itemProps2.xml><?xml version="1.0" encoding="utf-8"?>
-<ds:datastoreItem xmlns:ds="http://schemas.openxmlformats.org/officeDocument/2006/customXml" ds:itemID="{43E5AC40-3F46-4318-85A4-6DA795D35775}">
+<ds:datastoreItem xmlns:ds="http://schemas.openxmlformats.org/officeDocument/2006/customXml" ds:itemID="{C9CDDACC-A70E-43A0-A033-AF6AA080EB74}">
   <ds:schemaRefs>
     <ds:schemaRef ds:uri="http://schemas.openxmlformats.org/officeDocument/2006/bibliography"/>
   </ds:schemaRefs>

</xml_diff>